<commit_message>
chore: Added uses page
</commit_message>
<xml_diff>
--- a/resources/tlockhartResume.docx
+++ b/resources/tlockhartResume.docx
@@ -2214,6 +2214,24 @@
         <w:spacing w:line="240" w:lineRule="auto"/>
         <w:rPr>
           <w:rFonts w:ascii="Georgia" w:eastAsia="Georgia" w:hAnsi="Georgia" w:cs="Georgia"/>
+          <w:i/>
+        </w:rPr>
+      </w:pPr>
+      <w:r>
+        <w:rPr>
+          <w:rFonts w:ascii="Georgia" w:eastAsia="Georgia" w:hAnsi="Georgia" w:cs="Georgia"/>
+          <w:i/>
+        </w:rPr>
+        <w:t xml:space="preserve">Bachelor of Science Computer Science </w:t>
+      </w:r>
+    </w:p>
+    <w:p>
+      <w:pPr>
+        <w:tabs>
+          <w:tab w:val="left" w:pos="4215"/>
+        </w:tabs>
+        <w:rPr>
+          <w:rFonts w:ascii="Georgia" w:eastAsia="Georgia" w:hAnsi="Georgia" w:cs="Georgia"/>
           <w:sz w:val="6"/>
           <w:szCs w:val="6"/>
         </w:rPr>
@@ -2221,9 +2239,86 @@
       <w:r>
         <w:rPr>
           <w:rFonts w:ascii="Georgia" w:eastAsia="Georgia" w:hAnsi="Georgia" w:cs="Georgia"/>
-          <w:i/>
-        </w:rPr>
-        <w:t>Bachelor of Science Computer Science</w:t>
+          <w:color w:val="FFFFFF" w:themeColor="background1"/>
+          <w:sz w:val="6"/>
+          <w:szCs w:val="6"/>
+          <w:highlight w:val="white"/>
+        </w:rPr>
+        <w:t>jQuery</w:t>
+      </w:r>
+      <w:r>
+        <w:rPr>
+          <w:rFonts w:ascii="Georgia" w:eastAsia="Georgia" w:hAnsi="Georgia" w:cs="Georgia"/>
+          <w:color w:val="FFFFFF" w:themeColor="background1"/>
+          <w:sz w:val="6"/>
+          <w:szCs w:val="6"/>
+        </w:rPr>
+        <w:t xml:space="preserve">, Typescript, React.Js, Node.js, JavaScript, HTML5, Sequelize, MongoDB, CSS3, </w:t>
+      </w:r>
+      <w:r>
+        <w:rPr>
+          <w:rFonts w:ascii="Georgia" w:eastAsia="Georgia" w:hAnsi="Georgia" w:cs="Georgia"/>
+          <w:color w:val="FFFFFF" w:themeColor="background1"/>
+          <w:sz w:val="6"/>
+          <w:szCs w:val="6"/>
+        </w:rPr>
+        <w:t xml:space="preserve">AWS, docker, </w:t>
+      </w:r>
+      <w:r>
+        <w:rPr>
+          <w:rFonts w:ascii="Georgia" w:eastAsia="Georgia" w:hAnsi="Georgia" w:cs="Georgia"/>
+          <w:color w:val="FFFFFF" w:themeColor="background1"/>
+          <w:sz w:val="6"/>
+          <w:szCs w:val="6"/>
+          <w:highlight w:val="white"/>
+        </w:rPr>
+        <w:t>jQuery</w:t>
+      </w:r>
+      <w:r>
+        <w:rPr>
+          <w:rFonts w:ascii="Georgia" w:eastAsia="Georgia" w:hAnsi="Georgia" w:cs="Georgia"/>
+          <w:color w:val="FFFFFF" w:themeColor="background1"/>
+          <w:sz w:val="6"/>
+          <w:szCs w:val="6"/>
+        </w:rPr>
+        <w:t xml:space="preserve">, Typescript, React.Js, Node.js, JavaScript, HTML5, Sequelize, MongoDB, CSS3, </w:t>
+      </w:r>
+      <w:r>
+        <w:rPr>
+          <w:rFonts w:ascii="Georgia" w:eastAsia="Georgia" w:hAnsi="Georgia" w:cs="Georgia"/>
+          <w:color w:val="FFFFFF" w:themeColor="background1"/>
+          <w:sz w:val="6"/>
+          <w:szCs w:val="6"/>
+        </w:rPr>
+        <w:t xml:space="preserve">AWS, docker, </w:t>
+      </w:r>
+      <w:r>
+        <w:rPr>
+          <w:rFonts w:ascii="Georgia" w:eastAsia="Georgia" w:hAnsi="Georgia" w:cs="Georgia"/>
+          <w:color w:val="FFFFFF" w:themeColor="background1"/>
+          <w:sz w:val="6"/>
+          <w:szCs w:val="6"/>
+          <w:highlight w:val="white"/>
+        </w:rPr>
+        <w:t>jQuery</w:t>
+      </w:r>
+      <w:r>
+        <w:rPr>
+          <w:rFonts w:ascii="Georgia" w:eastAsia="Georgia" w:hAnsi="Georgia" w:cs="Georgia"/>
+          <w:color w:val="FFFFFF" w:themeColor="background1"/>
+          <w:sz w:val="6"/>
+          <w:szCs w:val="6"/>
+        </w:rPr>
+        <w:t>, Typescript, React.Js, Node.js, JavaScript, HTML5, Sequelize, MongoDB, CSS3</w:t>
+      </w:r>
+      <w:r>
+        <w:rPr>
+          <w:rFonts w:ascii="Georgia" w:eastAsia="Georgia" w:hAnsi="Georgia" w:cs="Georgia"/>
+          <w:color w:val="FFFFFF" w:themeColor="background1"/>
+          <w:sz w:val="6"/>
+          <w:szCs w:val="6"/>
+        </w:rPr>
+        <w:t>, AWS, docker</w:t>
       </w:r>
     </w:p>
     <w:sectPr>

</xml_diff>